<commit_message>
create unit test for remove_strikethrough_text()
</commit_message>
<xml_diff>
--- a/common/document_parser/lib/section_parse/tests/data/test_utils.docx
+++ b/common/document_parser/lib/section_parse/tests/data/test_utils.docx
@@ -590,6 +590,11 @@
         <w:spacing w:before="238" w:after="0" w:line="286" w:lineRule="exact"/>
         <w:ind w:right="90"/>
         <w:jc w:val="right"/>
+        <w:rPr>
+          <w:rFonts w:ascii="TimesNewRomanPSMT" w:eastAsia="TimesNewRomanPSMT" w:hAnsi="TimesNewRomanPSMT"/>
+          <w:color w:val="365F91"/>
+          <w:sz w:val="24"/>
+        </w:rPr>
       </w:pPr>
       <w:r>
         <w:rPr>
@@ -823,6 +828,51 @@
         </w:rPr>
         <w:t xml:space="preserve"> .................................................................................................................................. 13</w:t>
       </w:r>
+    </w:p>
+    <w:p>
+      <w:pPr>
+        <w:autoSpaceDE w:val="0"/>
+        <w:autoSpaceDN w:val="0"/>
+        <w:spacing w:before="238" w:after="0" w:line="286" w:lineRule="exact"/>
+        <w:ind w:right="90"/>
+        <w:jc w:val="right"/>
+        <w:rPr>
+          <w:rFonts w:ascii="TimesNewRomanPSMT" w:eastAsia="TimesNewRomanPSMT" w:hAnsi="TimesNewRomanPSMT"/>
+          <w:color w:val="365F91"/>
+          <w:sz w:val="24"/>
+        </w:rPr>
+      </w:pPr>
+    </w:p>
+    <w:p>
+      <w:pPr>
+        <w:autoSpaceDE w:val="0"/>
+        <w:autoSpaceDN w:val="0"/>
+        <w:spacing w:before="238" w:after="0" w:line="286" w:lineRule="exact"/>
+        <w:ind w:right="90"/>
+        <w:rPr>
+          <w:strike/>
+        </w:rPr>
+      </w:pPr>
+      <w:r>
+        <w:rPr>
+          <w:rFonts w:ascii="TimesNewRomanPSMT" w:eastAsia="TimesNewRomanPSMT" w:hAnsi="TimesNewRomanPSMT"/>
+          <w:strike/>
+          <w:color w:val="000000"/>
+          <w:sz w:val="24"/>
+        </w:rPr>
+        <w:t xml:space="preserve">Strikethrough text </w:t>
+      </w:r>
+      <w:proofErr w:type="spellStart"/>
+      <w:r>
+        <w:rPr>
+          <w:rFonts w:ascii="TimesNewRomanPSMT" w:eastAsia="TimesNewRomanPSMT" w:hAnsi="TimesNewRomanPSMT"/>
+          <w:strike/>
+          <w:color w:val="000000"/>
+          <w:sz w:val="24"/>
+        </w:rPr>
+        <w:t>weeeee</w:t>
+      </w:r>
+      <w:proofErr w:type="spellEnd"/>
     </w:p>
     <w:p>
       <w:pPr>

</xml_diff>

<commit_message>
create unit tests for DocxParser class
</commit_message>
<xml_diff>
--- a/common/document_parser/lib/section_parse/tests/data/test_utils.docx
+++ b/common/document_parser/lib/section_parse/tests/data/test_utils.docx
@@ -850,7 +850,10 @@
         <w:spacing w:before="238" w:after="0" w:line="286" w:lineRule="exact"/>
         <w:ind w:right="90"/>
         <w:rPr>
+          <w:rFonts w:ascii="TimesNewRomanPSMT" w:eastAsia="TimesNewRomanPSMT" w:hAnsi="TimesNewRomanPSMT"/>
           <w:strike/>
+          <w:color w:val="000000"/>
+          <w:sz w:val="24"/>
         </w:rPr>
       </w:pPr>
       <w:r>
@@ -873,6 +876,93 @@
         <w:t>weeeee</w:t>
       </w:r>
       <w:proofErr w:type="spellEnd"/>
+    </w:p>
+    <w:p>
+      <w:pPr>
+        <w:autoSpaceDE w:val="0"/>
+        <w:autoSpaceDN w:val="0"/>
+        <w:spacing w:before="238" w:after="0" w:line="286" w:lineRule="exact"/>
+        <w:ind w:right="90"/>
+        <w:rPr>
+          <w:rFonts w:ascii="TimesNewRomanPSMT" w:eastAsia="TimesNewRomanPSMT" w:hAnsi="TimesNewRomanPSMT"/>
+          <w:strike/>
+          <w:color w:val="000000"/>
+          <w:sz w:val="24"/>
+        </w:rPr>
+      </w:pPr>
+    </w:p>
+    <w:tbl>
+      <w:tblPr>
+        <w:tblW w:w="0" w:type="auto"/>
+        <w:tblLayout w:type="fixed"/>
+        <w:tblLook w:val="04A0" w:firstRow="1" w:lastRow="0" w:firstColumn="1" w:lastColumn="0" w:noHBand="0" w:noVBand="1"/>
+      </w:tblPr>
+      <w:tblGrid>
+        <w:gridCol w:w="1240"/>
+        <w:gridCol w:w="7660"/>
+      </w:tblGrid>
+      <w:tr>
+        <w:trPr>
+          <w:trHeight w:val="728"/>
+        </w:trPr>
+        <w:tc>
+          <w:tcPr>
+            <w:tcW w:w="1240" w:type="dxa"/>
+            <w:tcMar>
+              <w:left w:w="0" w:type="dxa"/>
+              <w:right w:w="0" w:type="dxa"/>
+            </w:tcMar>
+          </w:tcPr>
+          <w:p>
+            <w:pPr>
+              <w:autoSpaceDE w:val="0"/>
+              <w:autoSpaceDN w:val="0"/>
+              <w:spacing w:before="348" w:after="0" w:line="320" w:lineRule="exact"/>
+            </w:pPr>
+            <w:r>
+              <w:rPr>
+                <w:rFonts w:ascii="TimesNewRomanPSMT" w:eastAsia="TimesNewRomanPSMT" w:hAnsi="TimesNewRomanPSMT"/>
+                <w:color w:val="000000"/>
+                <w:sz w:val="24"/>
+              </w:rPr>
+              <w:t xml:space="preserve">following: </w:t>
+            </w:r>
+          </w:p>
+        </w:tc>
+        <w:tc>
+          <w:tcPr>
+            <w:tcW w:w="7660" w:type="dxa"/>
+            <w:tcMar>
+              <w:left w:w="0" w:type="dxa"/>
+              <w:right w:w="0" w:type="dxa"/>
+            </w:tcMar>
+          </w:tcPr>
+          <w:p>
+            <w:pPr>
+              <w:autoSpaceDE w:val="0"/>
+              <w:autoSpaceDN w:val="0"/>
+              <w:spacing w:before="60" w:after="0" w:line="320" w:lineRule="exact"/>
+              <w:ind w:left="200"/>
+            </w:pPr>
+            <w:r>
+              <w:rPr>
+                <w:rFonts w:ascii="TimesNewRomanPSMT" w:eastAsia="TimesNewRomanPSMT" w:hAnsi="TimesNewRomanPSMT"/>
+                <w:color w:val="000000"/>
+                <w:sz w:val="24"/>
+              </w:rPr>
+              <w:t xml:space="preserve">5.2.1.2.  Additional functions and activities of DEOMI shall include the </w:t>
+            </w:r>
+          </w:p>
+        </w:tc>
+      </w:tr>
+    </w:tbl>
+    <w:p>
+      <w:pPr>
+        <w:autoSpaceDE w:val="0"/>
+        <w:autoSpaceDN w:val="0"/>
+        <w:spacing w:before="238" w:after="0" w:line="286" w:lineRule="exact"/>
+        <w:ind w:right="90"/>
+      </w:pPr>
     </w:p>
     <w:p>
       <w:pPr>

</xml_diff>